<commit_message>
added the gradebook table
</commit_message>
<xml_diff>
--- a/Project-Breeze D3.1 Code/CS386DatabaseSetup.docx
+++ b/Project-Breeze D3.1 Code/CS386DatabaseSetup.docx
@@ -14,7 +14,7 @@
           <v:rect id="rectole0000000000" o:spid="_x0000_i1025" style="width:197.4pt;height:72.6pt" o:ole="" o:preferrelative="t" stroked="f">
             <v:imagedata r:id="rId4" o:title=""/>
           </v:rect>
-          <o:OLEObject Type="Embed" ProgID="StaticMetafile" ShapeID="rectole0000000000" DrawAspect="Content" ObjectID="_1555186997" r:id="rId5"/>
+          <o:OLEObject Type="Embed" ProgID="StaticMetafile" ShapeID="rectole0000000000" DrawAspect="Content" ObjectID="_1555207795" r:id="rId5"/>
         </w:object>
       </w:r>
     </w:p>
@@ -23,8 +23,13 @@
         <w:jc w:val="right"/>
       </w:pPr>
       <w:r>
-        <w:t>Dr. Gerosa</w:t>
-      </w:r>
+        <w:t xml:space="preserve">Dr. </w:t>
+      </w:r>
+      <w:proofErr w:type="spellStart"/>
+      <w:r>
+        <w:t>Gerosa</w:t>
+      </w:r>
+      <w:proofErr w:type="spellEnd"/>
     </w:p>
     <w:p>
       <w:pPr>
@@ -102,7 +107,23 @@
     <w:p>
       <w:r>
         <w:tab/>
-        <w:t>The purpose of this document is to guide the setup administrator in creating the underlying sql database that is required for Breeze to run. Thanks to sql’s nature as a language, the code given in the section below is only needed to run once each update, as it installs a new database. Before running this code, you must DROP all tables inside your database, otherwise only partial installation may happen. We recommend backing up all crucial database and re-inputting it again once the install has run.</w:t>
+        <w:t xml:space="preserve">The purpose of this document is to guide the setup administrator in creating the underlying </w:t>
+      </w:r>
+      <w:proofErr w:type="spellStart"/>
+      <w:r>
+        <w:t>sql</w:t>
+      </w:r>
+      <w:proofErr w:type="spellEnd"/>
+      <w:r>
+        <w:t xml:space="preserve"> database that is required for Breeze to run. Thanks to </w:t>
+      </w:r>
+      <w:proofErr w:type="spellStart"/>
+      <w:r>
+        <w:t>sql’s</w:t>
+      </w:r>
+      <w:proofErr w:type="spellEnd"/>
+      <w:r>
+        <w:t xml:space="preserve"> nature as a language, the code given in the section below is only needed to run once each update, as it installs a new database. Before running this code, you must DROP all tables inside your database, otherwise only partial installation may happen. We recommend backing up all crucial database and re-inputting it again once the install has run.</w:t>
       </w:r>
     </w:p>
     <w:p>
@@ -155,7 +176,29 @@
         <w:rPr>
           <w:sz w:val="18"/>
         </w:rPr>
-        <w:t xml:space="preserve">  ID int(10) NOT NULL,</w:t>
+        <w:t xml:space="preserve">  ID </w:t>
+      </w:r>
+      <w:proofErr w:type="spellStart"/>
+      <w:proofErr w:type="gramStart"/>
+      <w:r>
+        <w:rPr>
+          <w:sz w:val="18"/>
+        </w:rPr>
+        <w:t>int</w:t>
+      </w:r>
+      <w:proofErr w:type="spellEnd"/>
+      <w:r>
+        <w:rPr>
+          <w:sz w:val="18"/>
+        </w:rPr>
+        <w:t>(</w:t>
+      </w:r>
+      <w:proofErr w:type="gramEnd"/>
+      <w:r>
+        <w:rPr>
+          <w:sz w:val="18"/>
+        </w:rPr>
+        <w:t>10) NOT NULL,</w:t>
       </w:r>
     </w:p>
     <w:p>
@@ -181,7 +224,21 @@
         <w:rPr>
           <w:sz w:val="18"/>
         </w:rPr>
-        <w:t xml:space="preserve">  TeacherID text NOT NULL,</w:t>
+        <w:t xml:space="preserve">  </w:t>
+      </w:r>
+      <w:proofErr w:type="spellStart"/>
+      <w:r>
+        <w:rPr>
+          <w:sz w:val="18"/>
+        </w:rPr>
+        <w:t>TeacherID</w:t>
+      </w:r>
+      <w:proofErr w:type="spellEnd"/>
+      <w:r>
+        <w:rPr>
+          <w:sz w:val="18"/>
+        </w:rPr>
+        <w:t xml:space="preserve"> text NOT NULL,</w:t>
       </w:r>
     </w:p>
     <w:p>
@@ -207,144 +264,306 @@
         <w:rPr>
           <w:sz w:val="18"/>
         </w:rPr>
-        <w:t xml:space="preserve">  MaxNumStudents text NOT NULL,</w:t>
-      </w:r>
-    </w:p>
-    <w:p>
-      <w:pPr>
-        <w:rPr>
-          <w:sz w:val="18"/>
-        </w:rPr>
-      </w:pPr>
-      <w:r>
-        <w:rPr>
-          <w:sz w:val="18"/>
-        </w:rPr>
-        <w:t xml:space="preserve">  StartTime text NOT NULL,</w:t>
-      </w:r>
-    </w:p>
-    <w:p>
-      <w:pPr>
-        <w:rPr>
-          <w:sz w:val="18"/>
-        </w:rPr>
-      </w:pPr>
-      <w:r>
-        <w:rPr>
-          <w:sz w:val="18"/>
-        </w:rPr>
-        <w:t xml:space="preserve">  EndTime text NOT NULL,</w:t>
-      </w:r>
-    </w:p>
-    <w:p>
-      <w:pPr>
-        <w:rPr>
-          <w:sz w:val="18"/>
-        </w:rPr>
-      </w:pPr>
-      <w:r>
-        <w:rPr>
-          <w:sz w:val="18"/>
-        </w:rPr>
-        <w:t xml:space="preserve">  DaysOfWeek text NOT NULL,</w:t>
-      </w:r>
-    </w:p>
-    <w:p>
-      <w:pPr>
-        <w:rPr>
-          <w:sz w:val="18"/>
-        </w:rPr>
-      </w:pPr>
-      <w:r>
-        <w:rPr>
-          <w:sz w:val="18"/>
-        </w:rPr>
-        <w:t xml:space="preserve">  Desciption text NOT NULL</w:t>
-      </w:r>
-    </w:p>
-    <w:p>
-      <w:pPr>
-        <w:rPr>
-          <w:sz w:val="18"/>
-        </w:rPr>
-      </w:pPr>
-      <w:r>
-        <w:rPr>
-          <w:sz w:val="18"/>
-        </w:rPr>
-        <w:t>) ENGINE=InnoDB DEFAULT CHARSET=latin1;</w:t>
-      </w:r>
-    </w:p>
-    <w:p>
-      <w:pPr>
-        <w:rPr>
-          <w:sz w:val="18"/>
-        </w:rPr>
-      </w:pPr>
-    </w:p>
-    <w:p>
-      <w:pPr>
-        <w:rPr>
-          <w:sz w:val="18"/>
-        </w:rPr>
-      </w:pPr>
-      <w:r>
-        <w:rPr>
-          <w:sz w:val="18"/>
-        </w:rPr>
-        <w:t>CREATE TABLE classlists (</w:t>
-      </w:r>
-    </w:p>
-    <w:p>
-      <w:pPr>
-        <w:rPr>
-          <w:sz w:val="18"/>
-        </w:rPr>
-      </w:pPr>
-      <w:r>
-        <w:rPr>
-          <w:sz w:val="18"/>
-        </w:rPr>
-        <w:t xml:space="preserve">  ID int(11) NOT NULL,</w:t>
-      </w:r>
-    </w:p>
-    <w:p>
-      <w:pPr>
-        <w:rPr>
-          <w:sz w:val="18"/>
-        </w:rPr>
-      </w:pPr>
-      <w:r>
-        <w:rPr>
-          <w:sz w:val="18"/>
-        </w:rPr>
-        <w:t xml:space="preserve">  ClassID text NOT NULL,</w:t>
-      </w:r>
-    </w:p>
-    <w:p>
-      <w:pPr>
-        <w:rPr>
-          <w:sz w:val="18"/>
-        </w:rPr>
-      </w:pPr>
-      <w:r>
-        <w:rPr>
-          <w:sz w:val="18"/>
-        </w:rPr>
-        <w:t xml:space="preserve">  StudentID text NOT NULL</w:t>
-      </w:r>
-    </w:p>
-    <w:p>
-      <w:pPr>
-        <w:rPr>
-          <w:sz w:val="18"/>
-        </w:rPr>
-      </w:pPr>
-      <w:r>
-        <w:rPr>
-          <w:sz w:val="18"/>
-        </w:rPr>
-        <w:t>) ENGINE=InnoDB DEFAULT CHARSET=latin1;</w:t>
+        <w:t xml:space="preserve">  </w:t>
+      </w:r>
+      <w:proofErr w:type="spellStart"/>
+      <w:r>
+        <w:rPr>
+          <w:sz w:val="18"/>
+        </w:rPr>
+        <w:t>MaxNumStudents</w:t>
+      </w:r>
+      <w:proofErr w:type="spellEnd"/>
+      <w:r>
+        <w:rPr>
+          <w:sz w:val="18"/>
+        </w:rPr>
+        <w:t xml:space="preserve"> text NOT NULL,</w:t>
+      </w:r>
+    </w:p>
+    <w:p>
+      <w:pPr>
+        <w:rPr>
+          <w:sz w:val="18"/>
+        </w:rPr>
+      </w:pPr>
+      <w:r>
+        <w:rPr>
+          <w:sz w:val="18"/>
+        </w:rPr>
+        <w:t xml:space="preserve">  </w:t>
+      </w:r>
+      <w:proofErr w:type="spellStart"/>
+      <w:r>
+        <w:rPr>
+          <w:sz w:val="18"/>
+        </w:rPr>
+        <w:t>StartTime</w:t>
+      </w:r>
+      <w:proofErr w:type="spellEnd"/>
+      <w:r>
+        <w:rPr>
+          <w:sz w:val="18"/>
+        </w:rPr>
+        <w:t xml:space="preserve"> text NOT NULL,</w:t>
+      </w:r>
+    </w:p>
+    <w:p>
+      <w:pPr>
+        <w:rPr>
+          <w:sz w:val="18"/>
+        </w:rPr>
+      </w:pPr>
+      <w:r>
+        <w:rPr>
+          <w:sz w:val="18"/>
+        </w:rPr>
+        <w:t xml:space="preserve">  </w:t>
+      </w:r>
+      <w:proofErr w:type="spellStart"/>
+      <w:r>
+        <w:rPr>
+          <w:sz w:val="18"/>
+        </w:rPr>
+        <w:t>EndTime</w:t>
+      </w:r>
+      <w:proofErr w:type="spellEnd"/>
+      <w:r>
+        <w:rPr>
+          <w:sz w:val="18"/>
+        </w:rPr>
+        <w:t xml:space="preserve"> text NOT NULL,</w:t>
+      </w:r>
+    </w:p>
+    <w:p>
+      <w:pPr>
+        <w:rPr>
+          <w:sz w:val="18"/>
+        </w:rPr>
+      </w:pPr>
+      <w:r>
+        <w:rPr>
+          <w:sz w:val="18"/>
+        </w:rPr>
+        <w:t xml:space="preserve">  </w:t>
+      </w:r>
+      <w:proofErr w:type="spellStart"/>
+      <w:r>
+        <w:rPr>
+          <w:sz w:val="18"/>
+        </w:rPr>
+        <w:t>DaysOfWeek</w:t>
+      </w:r>
+      <w:proofErr w:type="spellEnd"/>
+      <w:r>
+        <w:rPr>
+          <w:sz w:val="18"/>
+        </w:rPr>
+        <w:t xml:space="preserve"> text NOT NULL,</w:t>
+      </w:r>
+    </w:p>
+    <w:p>
+      <w:pPr>
+        <w:rPr>
+          <w:sz w:val="18"/>
+        </w:rPr>
+      </w:pPr>
+      <w:r>
+        <w:rPr>
+          <w:sz w:val="18"/>
+        </w:rPr>
+        <w:t xml:space="preserve">  </w:t>
+      </w:r>
+      <w:proofErr w:type="spellStart"/>
+      <w:r>
+        <w:rPr>
+          <w:sz w:val="18"/>
+        </w:rPr>
+        <w:t>Desciption</w:t>
+      </w:r>
+      <w:proofErr w:type="spellEnd"/>
+      <w:r>
+        <w:rPr>
+          <w:sz w:val="18"/>
+        </w:rPr>
+        <w:t xml:space="preserve"> text NOT NULL</w:t>
+      </w:r>
+    </w:p>
+    <w:p>
+      <w:pPr>
+        <w:rPr>
+          <w:sz w:val="18"/>
+        </w:rPr>
+      </w:pPr>
+      <w:r>
+        <w:rPr>
+          <w:sz w:val="18"/>
+        </w:rPr>
+        <w:t>) ENGINE=</w:t>
+      </w:r>
+      <w:proofErr w:type="spellStart"/>
+      <w:r>
+        <w:rPr>
+          <w:sz w:val="18"/>
+        </w:rPr>
+        <w:t>InnoDB</w:t>
+      </w:r>
+      <w:proofErr w:type="spellEnd"/>
+      <w:r>
+        <w:rPr>
+          <w:sz w:val="18"/>
+        </w:rPr>
+        <w:t xml:space="preserve"> DEFAULT CHARSET=latin1;</w:t>
+      </w:r>
+    </w:p>
+    <w:p>
+      <w:pPr>
+        <w:rPr>
+          <w:sz w:val="18"/>
+        </w:rPr>
+      </w:pPr>
+    </w:p>
+    <w:p>
+      <w:pPr>
+        <w:rPr>
+          <w:sz w:val="18"/>
+        </w:rPr>
+      </w:pPr>
+      <w:r>
+        <w:rPr>
+          <w:sz w:val="18"/>
+        </w:rPr>
+        <w:t xml:space="preserve">CREATE TABLE </w:t>
+      </w:r>
+      <w:proofErr w:type="spellStart"/>
+      <w:r>
+        <w:rPr>
+          <w:sz w:val="18"/>
+        </w:rPr>
+        <w:t>classlists</w:t>
+      </w:r>
+      <w:proofErr w:type="spellEnd"/>
+      <w:r>
+        <w:rPr>
+          <w:sz w:val="18"/>
+        </w:rPr>
+        <w:t xml:space="preserve"> (</w:t>
+      </w:r>
+    </w:p>
+    <w:p>
+      <w:pPr>
+        <w:rPr>
+          <w:sz w:val="18"/>
+        </w:rPr>
+      </w:pPr>
+      <w:r>
+        <w:rPr>
+          <w:sz w:val="18"/>
+        </w:rPr>
+        <w:t xml:space="preserve">  ID </w:t>
+      </w:r>
+      <w:proofErr w:type="spellStart"/>
+      <w:proofErr w:type="gramStart"/>
+      <w:r>
+        <w:rPr>
+          <w:sz w:val="18"/>
+        </w:rPr>
+        <w:t>int</w:t>
+      </w:r>
+      <w:proofErr w:type="spellEnd"/>
+      <w:r>
+        <w:rPr>
+          <w:sz w:val="18"/>
+        </w:rPr>
+        <w:t>(</w:t>
+      </w:r>
+      <w:proofErr w:type="gramEnd"/>
+      <w:r>
+        <w:rPr>
+          <w:sz w:val="18"/>
+        </w:rPr>
+        <w:t>11) NOT NULL,</w:t>
+      </w:r>
+    </w:p>
+    <w:p>
+      <w:pPr>
+        <w:rPr>
+          <w:sz w:val="18"/>
+        </w:rPr>
+      </w:pPr>
+      <w:r>
+        <w:rPr>
+          <w:sz w:val="18"/>
+        </w:rPr>
+        <w:t xml:space="preserve">  </w:t>
+      </w:r>
+      <w:proofErr w:type="spellStart"/>
+      <w:r>
+        <w:rPr>
+          <w:sz w:val="18"/>
+        </w:rPr>
+        <w:t>ClassID</w:t>
+      </w:r>
+      <w:proofErr w:type="spellEnd"/>
+      <w:r>
+        <w:rPr>
+          <w:sz w:val="18"/>
+        </w:rPr>
+        <w:t xml:space="preserve"> text NOT NULL,</w:t>
+      </w:r>
+    </w:p>
+    <w:p>
+      <w:pPr>
+        <w:rPr>
+          <w:sz w:val="18"/>
+        </w:rPr>
+      </w:pPr>
+      <w:r>
+        <w:rPr>
+          <w:sz w:val="18"/>
+        </w:rPr>
+        <w:t xml:space="preserve">  </w:t>
+      </w:r>
+      <w:proofErr w:type="spellStart"/>
+      <w:r>
+        <w:rPr>
+          <w:sz w:val="18"/>
+        </w:rPr>
+        <w:t>StudentID</w:t>
+      </w:r>
+      <w:proofErr w:type="spellEnd"/>
+      <w:r>
+        <w:rPr>
+          <w:sz w:val="18"/>
+        </w:rPr>
+        <w:t xml:space="preserve"> text NOT NULL</w:t>
+      </w:r>
+    </w:p>
+    <w:p>
+      <w:pPr>
+        <w:rPr>
+          <w:sz w:val="18"/>
+        </w:rPr>
+      </w:pPr>
+      <w:r>
+        <w:rPr>
+          <w:sz w:val="18"/>
+        </w:rPr>
+        <w:t>) ENGINE=</w:t>
+      </w:r>
+      <w:proofErr w:type="spellStart"/>
+      <w:r>
+        <w:rPr>
+          <w:sz w:val="18"/>
+        </w:rPr>
+        <w:t>InnoDB</w:t>
+      </w:r>
+      <w:proofErr w:type="spellEnd"/>
+      <w:r>
+        <w:rPr>
+          <w:sz w:val="18"/>
+        </w:rPr>
+        <w:t xml:space="preserve"> DEFAULT CHARSET=latin1;</w:t>
       </w:r>
     </w:p>
     <w:p>
@@ -377,72 +596,166 @@
         <w:rPr>
           <w:sz w:val="18"/>
         </w:rPr>
-        <w:t xml:space="preserve">  userID text NOT NULL,</w:t>
-      </w:r>
-    </w:p>
-    <w:p>
-      <w:pPr>
-        <w:rPr>
-          <w:sz w:val="18"/>
-        </w:rPr>
-      </w:pPr>
-      <w:r>
-        <w:rPr>
-          <w:sz w:val="18"/>
-        </w:rPr>
-        <w:t xml:space="preserve">  userName text NOT NULL,</w:t>
-      </w:r>
-    </w:p>
-    <w:p>
-      <w:pPr>
-        <w:rPr>
-          <w:sz w:val="18"/>
-        </w:rPr>
-      </w:pPr>
-      <w:r>
-        <w:rPr>
-          <w:sz w:val="18"/>
-        </w:rPr>
-        <w:t xml:space="preserve">  userPassword text NOT NULL,</w:t>
-      </w:r>
-    </w:p>
-    <w:p>
-      <w:pPr>
-        <w:rPr>
-          <w:sz w:val="18"/>
-        </w:rPr>
-      </w:pPr>
-      <w:r>
-        <w:rPr>
-          <w:sz w:val="18"/>
-        </w:rPr>
-        <w:t xml:space="preserve">  userEmail text NOT NULL,</w:t>
-      </w:r>
-    </w:p>
-    <w:p>
-      <w:pPr>
-        <w:rPr>
-          <w:sz w:val="18"/>
-        </w:rPr>
-      </w:pPr>
-      <w:r>
-        <w:rPr>
-          <w:sz w:val="18"/>
-        </w:rPr>
-        <w:t xml:space="preserve">  userType text NOT NULL</w:t>
-      </w:r>
-    </w:p>
-    <w:p>
-      <w:pPr>
-        <w:rPr>
-          <w:sz w:val="18"/>
-        </w:rPr>
-      </w:pPr>
-      <w:r>
-        <w:rPr>
-          <w:sz w:val="18"/>
-        </w:rPr>
-        <w:t>) ENGINE=InnoDB DEFAULT CHARSET=latin1;</w:t>
+        <w:t xml:space="preserve">  </w:t>
+      </w:r>
+      <w:proofErr w:type="spellStart"/>
+      <w:proofErr w:type="gramStart"/>
+      <w:r>
+        <w:rPr>
+          <w:sz w:val="18"/>
+        </w:rPr>
+        <w:t>userID</w:t>
+      </w:r>
+      <w:proofErr w:type="spellEnd"/>
+      <w:proofErr w:type="gramEnd"/>
+      <w:r>
+        <w:rPr>
+          <w:sz w:val="18"/>
+        </w:rPr>
+        <w:t xml:space="preserve"> text NOT NULL,</w:t>
+      </w:r>
+    </w:p>
+    <w:p>
+      <w:pPr>
+        <w:rPr>
+          <w:sz w:val="18"/>
+        </w:rPr>
+      </w:pPr>
+      <w:r>
+        <w:rPr>
+          <w:sz w:val="18"/>
+        </w:rPr>
+        <w:t xml:space="preserve">  </w:t>
+      </w:r>
+      <w:proofErr w:type="spellStart"/>
+      <w:proofErr w:type="gramStart"/>
+      <w:r>
+        <w:rPr>
+          <w:sz w:val="18"/>
+        </w:rPr>
+        <w:t>userName</w:t>
+      </w:r>
+      <w:proofErr w:type="spellEnd"/>
+      <w:proofErr w:type="gramEnd"/>
+      <w:r>
+        <w:rPr>
+          <w:sz w:val="18"/>
+        </w:rPr>
+        <w:t xml:space="preserve"> text NOT NULL,</w:t>
+      </w:r>
+    </w:p>
+    <w:p>
+      <w:pPr>
+        <w:rPr>
+          <w:sz w:val="18"/>
+        </w:rPr>
+      </w:pPr>
+      <w:r>
+        <w:rPr>
+          <w:sz w:val="18"/>
+        </w:rPr>
+        <w:t xml:space="preserve">  </w:t>
+      </w:r>
+      <w:proofErr w:type="spellStart"/>
+      <w:proofErr w:type="gramStart"/>
+      <w:r>
+        <w:rPr>
+          <w:sz w:val="18"/>
+        </w:rPr>
+        <w:t>userPassword</w:t>
+      </w:r>
+      <w:proofErr w:type="spellEnd"/>
+      <w:proofErr w:type="gramEnd"/>
+      <w:r>
+        <w:rPr>
+          <w:sz w:val="18"/>
+        </w:rPr>
+        <w:t xml:space="preserve"> text NOT NULL,</w:t>
+      </w:r>
+    </w:p>
+    <w:p>
+      <w:pPr>
+        <w:rPr>
+          <w:sz w:val="18"/>
+        </w:rPr>
+      </w:pPr>
+      <w:r>
+        <w:rPr>
+          <w:sz w:val="18"/>
+        </w:rPr>
+        <w:t xml:space="preserve">  </w:t>
+      </w:r>
+      <w:proofErr w:type="spellStart"/>
+      <w:proofErr w:type="gramStart"/>
+      <w:r>
+        <w:rPr>
+          <w:sz w:val="18"/>
+        </w:rPr>
+        <w:t>userEmail</w:t>
+      </w:r>
+      <w:proofErr w:type="spellEnd"/>
+      <w:proofErr w:type="gramEnd"/>
+      <w:r>
+        <w:rPr>
+          <w:sz w:val="18"/>
+        </w:rPr>
+        <w:t xml:space="preserve"> text NOT NULL,</w:t>
+      </w:r>
+    </w:p>
+    <w:p>
+      <w:pPr>
+        <w:rPr>
+          <w:sz w:val="18"/>
+        </w:rPr>
+      </w:pPr>
+      <w:r>
+        <w:rPr>
+          <w:sz w:val="18"/>
+        </w:rPr>
+        <w:t xml:space="preserve">  </w:t>
+      </w:r>
+      <w:proofErr w:type="spellStart"/>
+      <w:proofErr w:type="gramStart"/>
+      <w:r>
+        <w:rPr>
+          <w:sz w:val="18"/>
+        </w:rPr>
+        <w:t>userType</w:t>
+      </w:r>
+      <w:proofErr w:type="spellEnd"/>
+      <w:proofErr w:type="gramEnd"/>
+      <w:r>
+        <w:rPr>
+          <w:sz w:val="18"/>
+        </w:rPr>
+        <w:t xml:space="preserve"> text NOT NULL</w:t>
+      </w:r>
+    </w:p>
+    <w:p>
+      <w:pPr>
+        <w:rPr>
+          <w:sz w:val="18"/>
+        </w:rPr>
+      </w:pPr>
+      <w:r>
+        <w:rPr>
+          <w:sz w:val="18"/>
+        </w:rPr>
+        <w:t>) ENGINE=</w:t>
+      </w:r>
+      <w:proofErr w:type="spellStart"/>
+      <w:r>
+        <w:rPr>
+          <w:sz w:val="18"/>
+        </w:rPr>
+        <w:t>InnoDB</w:t>
+      </w:r>
+      <w:proofErr w:type="spellEnd"/>
+      <w:r>
+        <w:rPr>
+          <w:sz w:val="18"/>
+        </w:rPr>
+        <w:t xml:space="preserve"> DEFAULT CHARSET=latin1;</w:t>
       </w:r>
     </w:p>
     <w:p>
@@ -495,8 +808,16 @@
         <w:rPr>
           <w:sz w:val="18"/>
         </w:rPr>
-        <w:t>ALTER TABLE classlists</w:t>
-      </w:r>
+        <w:t xml:space="preserve">ALTER TABLE </w:t>
+      </w:r>
+      <w:proofErr w:type="spellStart"/>
+      <w:r>
+        <w:rPr>
+          <w:sz w:val="18"/>
+        </w:rPr>
+        <w:t>classlists</w:t>
+      </w:r>
+      <w:proofErr w:type="spellEnd"/>
     </w:p>
     <w:p>
       <w:pPr>
@@ -541,33 +862,85 @@
         <w:rPr>
           <w:sz w:val="18"/>
         </w:rPr>
-        <w:t xml:space="preserve">  MODIFY ID int(10) NOT NULL AUTO_INCREMENT, AUTO_INCREMENT=0;</w:t>
-      </w:r>
-    </w:p>
-    <w:p>
-      <w:pPr>
-        <w:rPr>
-          <w:sz w:val="18"/>
-        </w:rPr>
-      </w:pPr>
-      <w:r>
-        <w:rPr>
-          <w:sz w:val="18"/>
-        </w:rPr>
-        <w:t>ALTER TABLE classlists</w:t>
-      </w:r>
-    </w:p>
-    <w:p>
-      <w:pPr>
-        <w:rPr>
-          <w:sz w:val="18"/>
-        </w:rPr>
-      </w:pPr>
-      <w:r>
-        <w:rPr>
-          <w:sz w:val="18"/>
-        </w:rPr>
-        <w:t xml:space="preserve">  MODIFY ID int(11) NOT NULL AUTO_INCREMENT, AUTO_INCREMENT=0;</w:t>
+        <w:t xml:space="preserve">  MODIFY ID </w:t>
+      </w:r>
+      <w:proofErr w:type="spellStart"/>
+      <w:proofErr w:type="gramStart"/>
+      <w:r>
+        <w:rPr>
+          <w:sz w:val="18"/>
+        </w:rPr>
+        <w:t>int</w:t>
+      </w:r>
+      <w:proofErr w:type="spellEnd"/>
+      <w:r>
+        <w:rPr>
+          <w:sz w:val="18"/>
+        </w:rPr>
+        <w:t>(</w:t>
+      </w:r>
+      <w:proofErr w:type="gramEnd"/>
+      <w:r>
+        <w:rPr>
+          <w:sz w:val="18"/>
+        </w:rPr>
+        <w:t>10) NOT NULL AUTO_INCREMENT, AUTO_INCREMENT=0;</w:t>
+      </w:r>
+    </w:p>
+    <w:p>
+      <w:pPr>
+        <w:rPr>
+          <w:sz w:val="18"/>
+        </w:rPr>
+      </w:pPr>
+      <w:r>
+        <w:rPr>
+          <w:sz w:val="18"/>
+        </w:rPr>
+        <w:t xml:space="preserve">ALTER TABLE </w:t>
+      </w:r>
+      <w:proofErr w:type="spellStart"/>
+      <w:r>
+        <w:rPr>
+          <w:sz w:val="18"/>
+        </w:rPr>
+        <w:t>classlists</w:t>
+      </w:r>
+      <w:proofErr w:type="spellEnd"/>
+    </w:p>
+    <w:p>
+      <w:pPr>
+        <w:rPr>
+          <w:sz w:val="18"/>
+        </w:rPr>
+      </w:pPr>
+      <w:r>
+        <w:rPr>
+          <w:sz w:val="18"/>
+        </w:rPr>
+        <w:t xml:space="preserve">  MODIFY ID </w:t>
+      </w:r>
+      <w:proofErr w:type="spellStart"/>
+      <w:proofErr w:type="gramStart"/>
+      <w:r>
+        <w:rPr>
+          <w:sz w:val="18"/>
+        </w:rPr>
+        <w:t>int</w:t>
+      </w:r>
+      <w:proofErr w:type="spellEnd"/>
+      <w:r>
+        <w:rPr>
+          <w:sz w:val="18"/>
+        </w:rPr>
+        <w:t>(</w:t>
+      </w:r>
+      <w:proofErr w:type="gramEnd"/>
+      <w:r>
+        <w:rPr>
+          <w:sz w:val="18"/>
+        </w:rPr>
+        <w:t>11) NOT NULL AUTO_INCREMENT, AUTO_INCREMENT=0;</w:t>
       </w:r>
     </w:p>
     <w:p>
@@ -593,7 +966,91 @@
         <w:rPr>
           <w:sz w:val="18"/>
         </w:rPr>
-        <w:t>INSERT INTO classes (`Name`, TeacherID, Location, MaxNumStudents, StartTime, EndTime, DaysOfWeek, Desciption) VALUES</w:t>
+        <w:t xml:space="preserve">INSERT INTO classes (`Name`, </w:t>
+      </w:r>
+      <w:proofErr w:type="spellStart"/>
+      <w:r>
+        <w:rPr>
+          <w:sz w:val="18"/>
+        </w:rPr>
+        <w:t>TeacherID</w:t>
+      </w:r>
+      <w:proofErr w:type="spellEnd"/>
+      <w:r>
+        <w:rPr>
+          <w:sz w:val="18"/>
+        </w:rPr>
+        <w:t xml:space="preserve">, Location, </w:t>
+      </w:r>
+      <w:proofErr w:type="spellStart"/>
+      <w:r>
+        <w:rPr>
+          <w:sz w:val="18"/>
+        </w:rPr>
+        <w:t>MaxNumStudents</w:t>
+      </w:r>
+      <w:proofErr w:type="spellEnd"/>
+      <w:r>
+        <w:rPr>
+          <w:sz w:val="18"/>
+        </w:rPr>
+        <w:t xml:space="preserve">, </w:t>
+      </w:r>
+      <w:proofErr w:type="spellStart"/>
+      <w:r>
+        <w:rPr>
+          <w:sz w:val="18"/>
+        </w:rPr>
+        <w:t>StartTime</w:t>
+      </w:r>
+      <w:proofErr w:type="spellEnd"/>
+      <w:r>
+        <w:rPr>
+          <w:sz w:val="18"/>
+        </w:rPr>
+        <w:t xml:space="preserve">, </w:t>
+      </w:r>
+      <w:proofErr w:type="spellStart"/>
+      <w:r>
+        <w:rPr>
+          <w:sz w:val="18"/>
+        </w:rPr>
+        <w:t>EndTime</w:t>
+      </w:r>
+      <w:proofErr w:type="spellEnd"/>
+      <w:r>
+        <w:rPr>
+          <w:sz w:val="18"/>
+        </w:rPr>
+        <w:t xml:space="preserve">, </w:t>
+      </w:r>
+      <w:proofErr w:type="spellStart"/>
+      <w:r>
+        <w:rPr>
+          <w:sz w:val="18"/>
+        </w:rPr>
+        <w:t>DaysOfWeek</w:t>
+      </w:r>
+      <w:proofErr w:type="spellEnd"/>
+      <w:r>
+        <w:rPr>
+          <w:sz w:val="18"/>
+        </w:rPr>
+        <w:t xml:space="preserve">, </w:t>
+      </w:r>
+      <w:proofErr w:type="spellStart"/>
+      <w:r>
+        <w:rPr>
+          <w:sz w:val="18"/>
+        </w:rPr>
+        <w:t>Desciption</w:t>
+      </w:r>
+      <w:proofErr w:type="spellEnd"/>
+      <w:r>
+        <w:rPr>
+          <w:sz w:val="18"/>
+        </w:rPr>
+        <w:t>) VALUES</w:t>
       </w:r>
     </w:p>
     <w:p>
@@ -619,27 +1076,83 @@
         <w:rPr>
           <w:sz w:val="18"/>
         </w:rPr>
-        <w:t>('Example Class 2', 'Teacher1', 'Example Location2', '40', '10:00', '12:00', 'T Th', 'Example Description');</w:t>
-      </w:r>
-    </w:p>
-    <w:p>
-      <w:pPr>
-        <w:rPr>
-          <w:sz w:val="18"/>
-        </w:rPr>
-      </w:pPr>
-    </w:p>
-    <w:p>
-      <w:pPr>
-        <w:rPr>
-          <w:sz w:val="18"/>
-        </w:rPr>
-      </w:pPr>
-      <w:r>
-        <w:rPr>
-          <w:sz w:val="18"/>
-        </w:rPr>
-        <w:t>INSERT INTO classlists (ClassID, StudentID) VALUES</w:t>
+        <w:t xml:space="preserve">('Example Class 2', 'Teacher1', 'Example Location2', '40', '10:00', '12:00', 'T </w:t>
+      </w:r>
+      <w:proofErr w:type="spellStart"/>
+      <w:r>
+        <w:rPr>
+          <w:sz w:val="18"/>
+        </w:rPr>
+        <w:t>Th</w:t>
+      </w:r>
+      <w:proofErr w:type="spellEnd"/>
+      <w:r>
+        <w:rPr>
+          <w:sz w:val="18"/>
+        </w:rPr>
+        <w:t>', 'Example Description');</w:t>
+      </w:r>
+    </w:p>
+    <w:p>
+      <w:pPr>
+        <w:rPr>
+          <w:sz w:val="18"/>
+        </w:rPr>
+      </w:pPr>
+    </w:p>
+    <w:p>
+      <w:pPr>
+        <w:rPr>
+          <w:sz w:val="18"/>
+        </w:rPr>
+      </w:pPr>
+      <w:r>
+        <w:rPr>
+          <w:sz w:val="18"/>
+        </w:rPr>
+        <w:t xml:space="preserve">INSERT INTO </w:t>
+      </w:r>
+      <w:proofErr w:type="spellStart"/>
+      <w:r>
+        <w:rPr>
+          <w:sz w:val="18"/>
+        </w:rPr>
+        <w:t>classlists</w:t>
+      </w:r>
+      <w:proofErr w:type="spellEnd"/>
+      <w:r>
+        <w:rPr>
+          <w:sz w:val="18"/>
+        </w:rPr>
+        <w:t xml:space="preserve"> (</w:t>
+      </w:r>
+      <w:proofErr w:type="spellStart"/>
+      <w:r>
+        <w:rPr>
+          <w:sz w:val="18"/>
+        </w:rPr>
+        <w:t>ClassID</w:t>
+      </w:r>
+      <w:proofErr w:type="spellEnd"/>
+      <w:r>
+        <w:rPr>
+          <w:sz w:val="18"/>
+        </w:rPr>
+        <w:t xml:space="preserve">, </w:t>
+      </w:r>
+      <w:proofErr w:type="spellStart"/>
+      <w:r>
+        <w:rPr>
+          <w:sz w:val="18"/>
+        </w:rPr>
+        <w:t>StudentID</w:t>
+      </w:r>
+      <w:proofErr w:type="spellEnd"/>
+      <w:r>
+        <w:rPr>
+          <w:sz w:val="18"/>
+        </w:rPr>
+        <w:t>) VALUES</w:t>
       </w:r>
     </w:p>
     <w:p>
@@ -737,20 +1250,104 @@
         <w:rPr>
           <w:sz w:val="18"/>
         </w:rPr>
-        <w:t>INSERT INTO users (userID, userName, userPassword, userEmail, userType) VALUES</w:t>
-      </w:r>
-    </w:p>
-    <w:p>
-      <w:pPr>
-        <w:rPr>
-          <w:sz w:val="18"/>
-        </w:rPr>
-      </w:pPr>
-      <w:r>
-        <w:rPr>
-          <w:sz w:val="18"/>
-        </w:rPr>
-        <w:t>('Root_Admin', 'Admin', '123', 'admin@admin.com', 'Admin'),</w:t>
+        <w:t>INSERT INTO users (</w:t>
+      </w:r>
+      <w:proofErr w:type="spellStart"/>
+      <w:r>
+        <w:rPr>
+          <w:sz w:val="18"/>
+        </w:rPr>
+        <w:t>userID</w:t>
+      </w:r>
+      <w:proofErr w:type="spellEnd"/>
+      <w:r>
+        <w:rPr>
+          <w:sz w:val="18"/>
+        </w:rPr>
+        <w:t xml:space="preserve">, </w:t>
+      </w:r>
+      <w:proofErr w:type="spellStart"/>
+      <w:r>
+        <w:rPr>
+          <w:sz w:val="18"/>
+        </w:rPr>
+        <w:t>userName</w:t>
+      </w:r>
+      <w:proofErr w:type="spellEnd"/>
+      <w:r>
+        <w:rPr>
+          <w:sz w:val="18"/>
+        </w:rPr>
+        <w:t xml:space="preserve">, </w:t>
+      </w:r>
+      <w:proofErr w:type="spellStart"/>
+      <w:r>
+        <w:rPr>
+          <w:sz w:val="18"/>
+        </w:rPr>
+        <w:t>userPassword</w:t>
+      </w:r>
+      <w:proofErr w:type="spellEnd"/>
+      <w:r>
+        <w:rPr>
+          <w:sz w:val="18"/>
+        </w:rPr>
+        <w:t xml:space="preserve">, </w:t>
+      </w:r>
+      <w:proofErr w:type="spellStart"/>
+      <w:r>
+        <w:rPr>
+          <w:sz w:val="18"/>
+        </w:rPr>
+        <w:t>userEmail</w:t>
+      </w:r>
+      <w:proofErr w:type="spellEnd"/>
+      <w:r>
+        <w:rPr>
+          <w:sz w:val="18"/>
+        </w:rPr>
+        <w:t xml:space="preserve">, </w:t>
+      </w:r>
+      <w:proofErr w:type="spellStart"/>
+      <w:r>
+        <w:rPr>
+          <w:sz w:val="18"/>
+        </w:rPr>
+        <w:t>userType</w:t>
+      </w:r>
+      <w:proofErr w:type="spellEnd"/>
+      <w:r>
+        <w:rPr>
+          <w:sz w:val="18"/>
+        </w:rPr>
+        <w:t>) VALUES</w:t>
+      </w:r>
+    </w:p>
+    <w:p>
+      <w:pPr>
+        <w:rPr>
+          <w:sz w:val="18"/>
+        </w:rPr>
+      </w:pPr>
+      <w:r>
+        <w:rPr>
+          <w:sz w:val="18"/>
+        </w:rPr>
+        <w:t>('</w:t>
+      </w:r>
+      <w:proofErr w:type="spellStart"/>
+      <w:r>
+        <w:rPr>
+          <w:sz w:val="18"/>
+        </w:rPr>
+        <w:t>Root_Admin</w:t>
+      </w:r>
+      <w:proofErr w:type="spellEnd"/>
+      <w:r>
+        <w:rPr>
+          <w:sz w:val="18"/>
+        </w:rPr>
+        <w:t>', 'Admin', '123', 'admin@admin.com', 'Admin'),</w:t>
       </w:r>
     </w:p>
     <w:p>
@@ -818,331 +1415,840 @@
           <w:sz w:val="18"/>
         </w:rPr>
       </w:pPr>
-      <w:r>
-        <w:rPr>
-          <w:sz w:val="18"/>
-        </w:rPr>
-        <w:t>id INT NOT NULL AUTO_INCREMENT,</w:t>
-      </w:r>
-    </w:p>
-    <w:p>
-      <w:pPr>
-        <w:rPr>
-          <w:sz w:val="18"/>
-        </w:rPr>
-      </w:pPr>
-      <w:r>
-        <w:rPr>
-          <w:sz w:val="18"/>
-        </w:rPr>
-        <w:t>name VARCHAR(30) NOT NULL,</w:t>
-      </w:r>
-    </w:p>
-    <w:p>
-      <w:pPr>
-        <w:rPr>
-          <w:sz w:val="18"/>
-        </w:rPr>
-      </w:pPr>
-      <w:r>
-        <w:rPr>
-          <w:sz w:val="18"/>
-        </w:rPr>
-        <w:t>type VARCHAR(30) NOT NULL,</w:t>
-      </w:r>
-    </w:p>
-    <w:p>
-      <w:pPr>
-        <w:rPr>
-          <w:sz w:val="18"/>
-        </w:rPr>
-      </w:pPr>
-      <w:r>
-        <w:rPr>
-          <w:sz w:val="18"/>
-        </w:rPr>
-        <w:t>size INT NOT NULL,</w:t>
-      </w:r>
-    </w:p>
-    <w:p>
-      <w:pPr>
-        <w:rPr>
-          <w:sz w:val="18"/>
-        </w:rPr>
-      </w:pPr>
-      <w:r>
-        <w:rPr>
-          <w:sz w:val="18"/>
-        </w:rPr>
-        <w:t>content MEDIUMBLOB NOT NULL,</w:t>
-      </w:r>
-    </w:p>
-    <w:p>
-      <w:pPr>
-        <w:rPr>
-          <w:sz w:val="18"/>
-        </w:rPr>
-      </w:pPr>
-      <w:r>
-        <w:rPr>
-          <w:sz w:val="18"/>
-        </w:rPr>
-        <w:t>text VARCHAR(500) NOT NULL,</w:t>
-      </w:r>
+      <w:proofErr w:type="gramStart"/>
+      <w:r>
+        <w:rPr>
+          <w:sz w:val="18"/>
+        </w:rPr>
+        <w:t>id</w:t>
+      </w:r>
+      <w:proofErr w:type="gramEnd"/>
+      <w:r>
+        <w:rPr>
+          <w:sz w:val="18"/>
+        </w:rPr>
+        <w:t xml:space="preserve"> INT NOT NULL AUTO_INCREMENT,</w:t>
+      </w:r>
+    </w:p>
+    <w:p>
+      <w:pPr>
+        <w:rPr>
+          <w:sz w:val="18"/>
+        </w:rPr>
+      </w:pPr>
+      <w:proofErr w:type="gramStart"/>
+      <w:r>
+        <w:rPr>
+          <w:sz w:val="18"/>
+        </w:rPr>
+        <w:t>name</w:t>
+      </w:r>
+      <w:proofErr w:type="gramEnd"/>
+      <w:r>
+        <w:rPr>
+          <w:sz w:val="18"/>
+        </w:rPr>
+        <w:t xml:space="preserve"> VARCHAR(30) NOT NULL,</w:t>
+      </w:r>
+    </w:p>
+    <w:p>
+      <w:pPr>
+        <w:rPr>
+          <w:sz w:val="18"/>
+        </w:rPr>
+      </w:pPr>
+      <w:proofErr w:type="gramStart"/>
+      <w:r>
+        <w:rPr>
+          <w:sz w:val="18"/>
+        </w:rPr>
+        <w:t>type</w:t>
+      </w:r>
+      <w:proofErr w:type="gramEnd"/>
+      <w:r>
+        <w:rPr>
+          <w:sz w:val="18"/>
+        </w:rPr>
+        <w:t xml:space="preserve"> VARCHAR(30) NOT NULL,</w:t>
+      </w:r>
+    </w:p>
+    <w:p>
+      <w:pPr>
+        <w:rPr>
+          <w:sz w:val="18"/>
+        </w:rPr>
+      </w:pPr>
+      <w:proofErr w:type="gramStart"/>
+      <w:r>
+        <w:rPr>
+          <w:sz w:val="18"/>
+        </w:rPr>
+        <w:t>size</w:t>
+      </w:r>
+      <w:proofErr w:type="gramEnd"/>
+      <w:r>
+        <w:rPr>
+          <w:sz w:val="18"/>
+        </w:rPr>
+        <w:t xml:space="preserve"> INT NOT NULL,</w:t>
+      </w:r>
+    </w:p>
+    <w:p>
+      <w:pPr>
+        <w:rPr>
+          <w:sz w:val="18"/>
+        </w:rPr>
+      </w:pPr>
+      <w:proofErr w:type="gramStart"/>
+      <w:r>
+        <w:rPr>
+          <w:sz w:val="18"/>
+        </w:rPr>
+        <w:t>content</w:t>
+      </w:r>
+      <w:proofErr w:type="gramEnd"/>
+      <w:r>
+        <w:rPr>
+          <w:sz w:val="18"/>
+        </w:rPr>
+        <w:t xml:space="preserve"> MEDIUMBLOB NOT NULL,</w:t>
+      </w:r>
+    </w:p>
+    <w:p>
+      <w:pPr>
+        <w:rPr>
+          <w:sz w:val="18"/>
+        </w:rPr>
+      </w:pPr>
+      <w:proofErr w:type="gramStart"/>
+      <w:r>
+        <w:rPr>
+          <w:sz w:val="18"/>
+        </w:rPr>
+        <w:t>text</w:t>
+      </w:r>
+      <w:proofErr w:type="gramEnd"/>
+      <w:r>
+        <w:rPr>
+          <w:sz w:val="18"/>
+        </w:rPr>
+        <w:t xml:space="preserve"> VARCHAR(500) NOT NULL,</w:t>
+      </w:r>
+    </w:p>
+    <w:p>
+      <w:pPr>
+        <w:rPr>
+          <w:sz w:val="18"/>
+        </w:rPr>
+      </w:pPr>
+      <w:r>
+        <w:rPr>
+          <w:sz w:val="18"/>
+        </w:rPr>
+        <w:t xml:space="preserve">PRIMARY </w:t>
+      </w:r>
+      <w:proofErr w:type="gramStart"/>
+      <w:r>
+        <w:rPr>
+          <w:sz w:val="18"/>
+        </w:rPr>
+        <w:t>KEY(</w:t>
+      </w:r>
+      <w:proofErr w:type="gramEnd"/>
+      <w:r>
+        <w:rPr>
+          <w:sz w:val="18"/>
+        </w:rPr>
+        <w:t>id)</w:t>
+      </w:r>
+    </w:p>
+    <w:p>
+      <w:pPr>
+        <w:rPr>
+          <w:sz w:val="18"/>
+        </w:rPr>
+      </w:pPr>
+      <w:r>
+        <w:rPr>
+          <w:sz w:val="18"/>
+        </w:rPr>
+        <w:t>);</w:t>
+      </w:r>
+    </w:p>
+    <w:p>
+      <w:pPr>
+        <w:rPr>
+          <w:sz w:val="18"/>
+        </w:rPr>
+      </w:pPr>
+    </w:p>
+    <w:p>
+      <w:pPr>
+        <w:rPr>
+          <w:sz w:val="18"/>
+        </w:rPr>
+      </w:pPr>
+      <w:r>
+        <w:rPr>
+          <w:sz w:val="18"/>
+        </w:rPr>
+        <w:t>CREATE TABLE gradebook (</w:t>
+      </w:r>
+    </w:p>
+    <w:p>
+      <w:pPr>
+        <w:rPr>
+          <w:sz w:val="18"/>
+        </w:rPr>
+      </w:pPr>
+      <w:proofErr w:type="gramStart"/>
+      <w:r>
+        <w:rPr>
+          <w:sz w:val="18"/>
+        </w:rPr>
+        <w:t>id</w:t>
+      </w:r>
+      <w:proofErr w:type="gramEnd"/>
+      <w:r>
+        <w:rPr>
+          <w:sz w:val="18"/>
+        </w:rPr>
+        <w:t xml:space="preserve"> INT NOT NULL AUTO_INCREMENT,</w:t>
+      </w:r>
+    </w:p>
+    <w:p>
+      <w:pPr>
+        <w:rPr>
+          <w:sz w:val="18"/>
+        </w:rPr>
+      </w:pPr>
+      <w:proofErr w:type="gramStart"/>
+      <w:r>
+        <w:rPr>
+          <w:sz w:val="18"/>
+        </w:rPr>
+        <w:t>name</w:t>
+      </w:r>
+      <w:proofErr w:type="gramEnd"/>
+      <w:r>
+        <w:rPr>
+          <w:sz w:val="18"/>
+        </w:rPr>
+        <w:t xml:space="preserve"> VARCHAR(100) NOT NULL,</w:t>
+      </w:r>
+    </w:p>
+    <w:p>
+      <w:pPr>
+        <w:rPr>
+          <w:sz w:val="18"/>
+        </w:rPr>
+      </w:pPr>
+      <w:proofErr w:type="spellStart"/>
+      <w:proofErr w:type="gramStart"/>
+      <w:r>
+        <w:rPr>
+          <w:sz w:val="18"/>
+        </w:rPr>
+        <w:t>maxPoints</w:t>
+      </w:r>
+      <w:proofErr w:type="spellEnd"/>
+      <w:proofErr w:type="gramEnd"/>
+      <w:r>
+        <w:rPr>
+          <w:sz w:val="18"/>
+        </w:rPr>
+        <w:t xml:space="preserve"> INT NOT NULL,</w:t>
+      </w:r>
+    </w:p>
+    <w:p>
+      <w:pPr>
+        <w:rPr>
+          <w:sz w:val="18"/>
+        </w:rPr>
+      </w:pPr>
+      <w:proofErr w:type="spellStart"/>
+      <w:proofErr w:type="gramStart"/>
+      <w:r>
+        <w:rPr>
+          <w:sz w:val="18"/>
+        </w:rPr>
+        <w:t>studentGrade</w:t>
+      </w:r>
+      <w:proofErr w:type="spellEnd"/>
+      <w:proofErr w:type="gramEnd"/>
+      <w:r>
+        <w:rPr>
+          <w:sz w:val="18"/>
+        </w:rPr>
+        <w:t xml:space="preserve"> INT NOT NULL,</w:t>
+      </w:r>
+    </w:p>
+    <w:p>
+      <w:pPr>
+        <w:rPr>
+          <w:sz w:val="18"/>
+        </w:rPr>
+      </w:pPr>
+      <w:proofErr w:type="spellStart"/>
+      <w:proofErr w:type="gramStart"/>
+      <w:r>
+        <w:rPr>
+          <w:sz w:val="18"/>
+        </w:rPr>
+        <w:t>classId</w:t>
+      </w:r>
+      <w:proofErr w:type="spellEnd"/>
+      <w:proofErr w:type="gramEnd"/>
+      <w:r>
+        <w:rPr>
+          <w:sz w:val="18"/>
+        </w:rPr>
+        <w:t xml:space="preserve"> INT NOT NULL,</w:t>
+      </w:r>
+    </w:p>
+    <w:p>
+      <w:pPr>
+        <w:rPr>
+          <w:sz w:val="18"/>
+        </w:rPr>
+      </w:pPr>
+      <w:proofErr w:type="spellStart"/>
+      <w:proofErr w:type="gramStart"/>
+      <w:r>
+        <w:rPr>
+          <w:sz w:val="18"/>
+        </w:rPr>
+        <w:t>studentId</w:t>
+      </w:r>
+      <w:proofErr w:type="spellEnd"/>
+      <w:proofErr w:type="gramEnd"/>
+      <w:r>
+        <w:rPr>
+          <w:sz w:val="18"/>
+        </w:rPr>
+        <w:t xml:space="preserve"> INT NOT NULL,</w:t>
+      </w:r>
+    </w:p>
+    <w:p>
+      <w:pPr>
+        <w:rPr>
+          <w:sz w:val="18"/>
+        </w:rPr>
+      </w:pPr>
+      <w:r>
+        <w:rPr>
+          <w:sz w:val="18"/>
+        </w:rPr>
+        <w:t xml:space="preserve">PRIMARY </w:t>
+      </w:r>
+      <w:proofErr w:type="gramStart"/>
+      <w:r>
+        <w:rPr>
+          <w:sz w:val="18"/>
+        </w:rPr>
+        <w:t>KEY(</w:t>
+      </w:r>
+      <w:proofErr w:type="gramEnd"/>
+      <w:r>
+        <w:rPr>
+          <w:sz w:val="18"/>
+        </w:rPr>
+        <w:t>id)</w:t>
+      </w:r>
+    </w:p>
+    <w:p>
+      <w:pPr>
+        <w:rPr>
+          <w:sz w:val="18"/>
+        </w:rPr>
+      </w:pPr>
+      <w:r>
+        <w:rPr>
+          <w:sz w:val="18"/>
+        </w:rPr>
+        <w:t>);</w:t>
+      </w:r>
+    </w:p>
+    <w:p>
+      <w:pPr>
+        <w:rPr>
+          <w:sz w:val="18"/>
+        </w:rPr>
+      </w:pPr>
+    </w:p>
+    <w:p>
+      <w:pPr>
+        <w:rPr>
+          <w:sz w:val="18"/>
+        </w:rPr>
+      </w:pPr>
+    </w:p>
+    <w:p>
+      <w:pPr>
+        <w:rPr>
+          <w:sz w:val="18"/>
+        </w:rPr>
+      </w:pPr>
+      <w:r>
+        <w:rPr>
+          <w:sz w:val="18"/>
+        </w:rPr>
+        <w:t>CREATE TABLE `</w:t>
+      </w:r>
+      <w:proofErr w:type="spellStart"/>
+      <w:r>
+        <w:rPr>
+          <w:sz w:val="18"/>
+        </w:rPr>
+        <w:t>quizes</w:t>
+      </w:r>
+      <w:proofErr w:type="spellEnd"/>
+      <w:r>
+        <w:rPr>
+          <w:sz w:val="18"/>
+        </w:rPr>
+        <w:t>` (</w:t>
+      </w:r>
+    </w:p>
+    <w:p>
+      <w:pPr>
+        <w:rPr>
+          <w:sz w:val="18"/>
+        </w:rPr>
+      </w:pPr>
+      <w:r>
+        <w:rPr>
+          <w:sz w:val="18"/>
+        </w:rPr>
+        <w:t xml:space="preserve">  `ID` </w:t>
+      </w:r>
+      <w:proofErr w:type="spellStart"/>
+      <w:proofErr w:type="gramStart"/>
+      <w:r>
+        <w:rPr>
+          <w:sz w:val="18"/>
+        </w:rPr>
+        <w:t>int</w:t>
+      </w:r>
+      <w:proofErr w:type="spellEnd"/>
+      <w:r>
+        <w:rPr>
+          <w:sz w:val="18"/>
+        </w:rPr>
+        <w:t>(</w:t>
+      </w:r>
+      <w:proofErr w:type="gramEnd"/>
+      <w:r>
+        <w:rPr>
+          <w:sz w:val="18"/>
+        </w:rPr>
+        <w:t>10) NOT NULL,</w:t>
+      </w:r>
+    </w:p>
+    <w:p>
+      <w:pPr>
+        <w:rPr>
+          <w:sz w:val="18"/>
+        </w:rPr>
+      </w:pPr>
+      <w:r>
+        <w:rPr>
+          <w:sz w:val="18"/>
+        </w:rPr>
+        <w:t xml:space="preserve">  `</w:t>
+      </w:r>
+      <w:proofErr w:type="spellStart"/>
+      <w:proofErr w:type="gramStart"/>
+      <w:r>
+        <w:rPr>
+          <w:sz w:val="18"/>
+        </w:rPr>
+        <w:t>classID</w:t>
+      </w:r>
+      <w:proofErr w:type="spellEnd"/>
+      <w:proofErr w:type="gramEnd"/>
+      <w:r>
+        <w:rPr>
+          <w:sz w:val="18"/>
+        </w:rPr>
+        <w:t>` text NOT NULL,</w:t>
+      </w:r>
+    </w:p>
+    <w:p>
+      <w:pPr>
+        <w:rPr>
+          <w:sz w:val="18"/>
+        </w:rPr>
+      </w:pPr>
+      <w:r>
+        <w:rPr>
+          <w:sz w:val="18"/>
+        </w:rPr>
+        <w:t xml:space="preserve">  `</w:t>
+      </w:r>
+      <w:proofErr w:type="spellStart"/>
+      <w:proofErr w:type="gramStart"/>
+      <w:r>
+        <w:rPr>
+          <w:sz w:val="18"/>
+        </w:rPr>
+        <w:t>teacherID</w:t>
+      </w:r>
+      <w:proofErr w:type="spellEnd"/>
+      <w:proofErr w:type="gramEnd"/>
+      <w:r>
+        <w:rPr>
+          <w:sz w:val="18"/>
+        </w:rPr>
+        <w:t>` text NOT NULL,</w:t>
+      </w:r>
+    </w:p>
+    <w:p>
+      <w:pPr>
+        <w:rPr>
+          <w:sz w:val="18"/>
+        </w:rPr>
+      </w:pPr>
+      <w:r>
+        <w:rPr>
+          <w:sz w:val="18"/>
+        </w:rPr>
+        <w:t xml:space="preserve">  `Questions` text NOT NULL,</w:t>
+      </w:r>
+    </w:p>
+    <w:p>
+      <w:pPr>
+        <w:rPr>
+          <w:sz w:val="18"/>
+        </w:rPr>
+      </w:pPr>
+      <w:r>
+        <w:rPr>
+          <w:sz w:val="18"/>
+        </w:rPr>
+        <w:lastRenderedPageBreak/>
+        <w:t xml:space="preserve">  `Answers` text NOT NULL</w:t>
+      </w:r>
+    </w:p>
+    <w:p>
+      <w:pPr>
+        <w:rPr>
+          <w:sz w:val="18"/>
+        </w:rPr>
+      </w:pPr>
+      <w:r>
+        <w:rPr>
+          <w:sz w:val="18"/>
+        </w:rPr>
+        <w:t>);</w:t>
+      </w:r>
+    </w:p>
+    <w:p>
+      <w:pPr>
+        <w:rPr>
+          <w:sz w:val="18"/>
+        </w:rPr>
+      </w:pPr>
+    </w:p>
+    <w:p>
+      <w:pPr>
+        <w:rPr>
+          <w:sz w:val="18"/>
+        </w:rPr>
+      </w:pPr>
+      <w:r>
+        <w:rPr>
+          <w:sz w:val="18"/>
+        </w:rPr>
+        <w:t>ALTER TABLE `</w:t>
+      </w:r>
+      <w:proofErr w:type="spellStart"/>
+      <w:r>
+        <w:rPr>
+          <w:sz w:val="18"/>
+        </w:rPr>
+        <w:t>quizes</w:t>
+      </w:r>
+      <w:proofErr w:type="spellEnd"/>
+      <w:r>
+        <w:rPr>
+          <w:sz w:val="18"/>
+        </w:rPr>
+        <w:t>`</w:t>
+      </w:r>
+    </w:p>
+    <w:p>
+      <w:pPr>
+        <w:rPr>
+          <w:sz w:val="18"/>
+        </w:rPr>
+      </w:pPr>
+      <w:r>
+        <w:rPr>
+          <w:sz w:val="18"/>
+        </w:rPr>
+        <w:t xml:space="preserve">  ADD PRIMARY KEY (`ID`);</w:t>
+      </w:r>
+    </w:p>
+    <w:p>
+      <w:pPr>
+        <w:rPr>
+          <w:sz w:val="18"/>
+        </w:rPr>
+      </w:pPr>
+    </w:p>
+    <w:p>
+      <w:pPr>
+        <w:rPr>
+          <w:sz w:val="18"/>
+        </w:rPr>
+      </w:pPr>
+      <w:r>
+        <w:rPr>
+          <w:sz w:val="18"/>
+        </w:rPr>
+        <w:t>ALTER TABLE `</w:t>
+      </w:r>
+      <w:proofErr w:type="spellStart"/>
+      <w:r>
+        <w:rPr>
+          <w:sz w:val="18"/>
+        </w:rPr>
+        <w:t>quizes</w:t>
+      </w:r>
+      <w:proofErr w:type="spellEnd"/>
+      <w:r>
+        <w:rPr>
+          <w:sz w:val="18"/>
+        </w:rPr>
+        <w:t>`</w:t>
+      </w:r>
+    </w:p>
+    <w:p>
+      <w:pPr>
+        <w:rPr>
+          <w:sz w:val="18"/>
+        </w:rPr>
+      </w:pPr>
+      <w:r>
+        <w:rPr>
+          <w:sz w:val="18"/>
+        </w:rPr>
+        <w:t xml:space="preserve">  MODIFY `ID` </w:t>
+      </w:r>
+      <w:proofErr w:type="spellStart"/>
+      <w:proofErr w:type="gramStart"/>
+      <w:r>
+        <w:rPr>
+          <w:sz w:val="18"/>
+        </w:rPr>
+        <w:t>int</w:t>
+      </w:r>
+      <w:proofErr w:type="spellEnd"/>
+      <w:r>
+        <w:rPr>
+          <w:sz w:val="18"/>
+        </w:rPr>
+        <w:t>(</w:t>
+      </w:r>
+      <w:proofErr w:type="gramEnd"/>
+      <w:r>
+        <w:rPr>
+          <w:sz w:val="18"/>
+        </w:rPr>
+        <w:t>10) NOT NULL AUTO_INCREMENT, AUTO_INCREMENT=1;</w:t>
+      </w:r>
+    </w:p>
+    <w:p>
+      <w:pPr>
+        <w:rPr>
+          <w:sz w:val="18"/>
+        </w:rPr>
+      </w:pPr>
+    </w:p>
+    <w:p>
+      <w:pPr>
+        <w:rPr>
+          <w:sz w:val="18"/>
+        </w:rPr>
+      </w:pPr>
+      <w:r>
+        <w:rPr>
+          <w:sz w:val="18"/>
+        </w:rPr>
+        <w:t>INSERT INTO `</w:t>
+      </w:r>
+      <w:proofErr w:type="spellStart"/>
+      <w:r>
+        <w:rPr>
+          <w:sz w:val="18"/>
+        </w:rPr>
+        <w:t>quizes</w:t>
+      </w:r>
+      <w:proofErr w:type="spellEnd"/>
+      <w:r>
+        <w:rPr>
+          <w:sz w:val="18"/>
+        </w:rPr>
+        <w:t>` (`ID`, `</w:t>
+      </w:r>
+      <w:proofErr w:type="spellStart"/>
+      <w:r>
+        <w:rPr>
+          <w:sz w:val="18"/>
+        </w:rPr>
+        <w:t>classID</w:t>
+      </w:r>
+      <w:proofErr w:type="spellEnd"/>
+      <w:r>
+        <w:rPr>
+          <w:sz w:val="18"/>
+        </w:rPr>
+        <w:t>`, `</w:t>
+      </w:r>
+      <w:proofErr w:type="spellStart"/>
+      <w:r>
+        <w:rPr>
+          <w:sz w:val="18"/>
+        </w:rPr>
+        <w:t>teacherID</w:t>
+      </w:r>
+      <w:proofErr w:type="spellEnd"/>
+      <w:r>
+        <w:rPr>
+          <w:sz w:val="18"/>
+        </w:rPr>
+        <w:t>`, `Questions`, `Answers`) VALUES</w:t>
+      </w:r>
+    </w:p>
+    <w:p>
+      <w:pPr>
+        <w:rPr>
+          <w:sz w:val="18"/>
+        </w:rPr>
+      </w:pPr>
+      <w:r>
+        <w:rPr>
+          <w:sz w:val="18"/>
+        </w:rPr>
+        <w:t>(1, '1', 'Teacher1', '</w:t>
+      </w:r>
+      <w:proofErr w:type="spellStart"/>
+      <w:r>
+        <w:rPr>
+          <w:sz w:val="18"/>
+        </w:rPr>
+        <w:t>TestQuestion</w:t>
+      </w:r>
+      <w:proofErr w:type="spellEnd"/>
+      <w:r>
+        <w:rPr>
+          <w:sz w:val="18"/>
+        </w:rPr>
+        <w:t>, Answers: (1,2,3);</w:t>
+      </w:r>
+      <w:proofErr w:type="spellStart"/>
+      <w:r>
+        <w:rPr>
+          <w:sz w:val="18"/>
+        </w:rPr>
+        <w:t>TestQuestion</w:t>
+      </w:r>
+      <w:proofErr w:type="spellEnd"/>
+      <w:r>
+        <w:rPr>
+          <w:sz w:val="18"/>
+        </w:rPr>
+        <w:t>, Answers: (1,2,3);</w:t>
+      </w:r>
+      <w:proofErr w:type="spellStart"/>
+      <w:r>
+        <w:rPr>
+          <w:sz w:val="18"/>
+        </w:rPr>
+        <w:t>TestQuestion</w:t>
+      </w:r>
+      <w:proofErr w:type="spellEnd"/>
+      <w:r>
+        <w:rPr>
+          <w:sz w:val="18"/>
+        </w:rPr>
+        <w:t>, Answers: (1,2,3);</w:t>
+      </w:r>
+      <w:proofErr w:type="spellStart"/>
+      <w:r>
+        <w:rPr>
+          <w:sz w:val="18"/>
+        </w:rPr>
+        <w:t>TestQuestion</w:t>
+      </w:r>
+      <w:proofErr w:type="spellEnd"/>
+      <w:r>
+        <w:rPr>
+          <w:sz w:val="18"/>
+        </w:rPr>
+        <w:t>, Answers: (1,2,3);</w:t>
+      </w:r>
+      <w:proofErr w:type="spellStart"/>
+      <w:r>
+        <w:rPr>
+          <w:sz w:val="18"/>
+        </w:rPr>
+        <w:t>TestQuestion</w:t>
+      </w:r>
+      <w:proofErr w:type="spellEnd"/>
+      <w:r>
+        <w:rPr>
+          <w:sz w:val="18"/>
+        </w:rPr>
+        <w:t>, Answers: (1,2,3)', 'Answer 1;Answer 2;Answer 3;Answer 4;Answer 5'),</w:t>
+      </w:r>
+    </w:p>
+    <w:p>
+      <w:pPr>
+        <w:rPr>
+          <w:sz w:val="18"/>
+        </w:rPr>
+      </w:pPr>
+      <w:r>
+        <w:rPr>
+          <w:sz w:val="18"/>
+        </w:rPr>
+        <w:t>(2, '1', 'Teacher1', 'test1;test2;test3', 'test1;test2;test3'),</w:t>
+      </w:r>
+    </w:p>
+    <w:p>
+      <w:pPr>
+        <w:rPr>
+          <w:sz w:val="18"/>
+        </w:rPr>
+      </w:pPr>
+      <w:r>
+        <w:rPr>
+          <w:sz w:val="18"/>
+        </w:rPr>
+        <w:t>(3, '1', 'Teacher1', 'test1</w:t>
+      </w:r>
+      <w:proofErr w:type="gramStart"/>
+      <w:r>
+        <w:rPr>
+          <w:sz w:val="18"/>
+        </w:rPr>
+        <w:t>;test2</w:t>
+      </w:r>
+      <w:proofErr w:type="gramEnd"/>
+      <w:r>
+        <w:rPr>
+          <w:sz w:val="18"/>
+        </w:rPr>
+        <w:t>;test3;test4;test5', '1;2;3;4;5');</w:t>
+      </w:r>
+    </w:p>
+    <w:p/>
+    <w:p>
       <w:bookmarkStart w:id="0" w:name="_GoBack"/>
       <w:bookmarkEnd w:id="0"/>
     </w:p>
-    <w:p>
-      <w:pPr>
-        <w:rPr>
-          <w:sz w:val="18"/>
-        </w:rPr>
-      </w:pPr>
-      <w:r>
-        <w:rPr>
-          <w:sz w:val="18"/>
-        </w:rPr>
-        <w:t>PRIMARY KEY(id)</w:t>
-      </w:r>
-    </w:p>
-    <w:p>
-      <w:pPr>
-        <w:rPr>
-          <w:sz w:val="18"/>
-        </w:rPr>
-      </w:pPr>
-      <w:r>
-        <w:rPr>
-          <w:sz w:val="18"/>
-        </w:rPr>
-        <w:t>);</w:t>
-      </w:r>
-    </w:p>
-    <w:p>
-      <w:pPr>
-        <w:rPr>
-          <w:sz w:val="18"/>
-        </w:rPr>
-      </w:pPr>
-    </w:p>
-    <w:p>
-      <w:pPr>
-        <w:rPr>
-          <w:sz w:val="18"/>
-        </w:rPr>
-      </w:pPr>
-      <w:r>
-        <w:rPr>
-          <w:sz w:val="18"/>
-        </w:rPr>
-        <w:t>CREATE TABLE `quizes` (</w:t>
-      </w:r>
-    </w:p>
-    <w:p>
-      <w:pPr>
-        <w:rPr>
-          <w:sz w:val="18"/>
-        </w:rPr>
-      </w:pPr>
-      <w:r>
-        <w:rPr>
-          <w:sz w:val="18"/>
-        </w:rPr>
-        <w:t xml:space="preserve">  `ID` int(10) NOT NULL,</w:t>
-      </w:r>
-    </w:p>
-    <w:p>
-      <w:pPr>
-        <w:rPr>
-          <w:sz w:val="18"/>
-        </w:rPr>
-      </w:pPr>
-      <w:r>
-        <w:rPr>
-          <w:sz w:val="18"/>
-        </w:rPr>
-        <w:t xml:space="preserve">  `classID` text NOT NULL,</w:t>
-      </w:r>
-    </w:p>
-    <w:p>
-      <w:pPr>
-        <w:rPr>
-          <w:sz w:val="18"/>
-        </w:rPr>
-      </w:pPr>
-      <w:r>
-        <w:rPr>
-          <w:sz w:val="18"/>
-        </w:rPr>
-        <w:t xml:space="preserve">  `teacherID` text NOT NULL,</w:t>
-      </w:r>
-    </w:p>
-    <w:p>
-      <w:pPr>
-        <w:rPr>
-          <w:sz w:val="18"/>
-        </w:rPr>
-      </w:pPr>
-      <w:r>
-        <w:rPr>
-          <w:sz w:val="18"/>
-        </w:rPr>
-        <w:t xml:space="preserve">  `Questions` text NOT NULL,</w:t>
-      </w:r>
-    </w:p>
-    <w:p>
-      <w:pPr>
-        <w:rPr>
-          <w:sz w:val="18"/>
-        </w:rPr>
-      </w:pPr>
-      <w:r>
-        <w:rPr>
-          <w:sz w:val="18"/>
-        </w:rPr>
-        <w:t xml:space="preserve">  `Answers` text NOT NULL</w:t>
-      </w:r>
-    </w:p>
-    <w:p>
-      <w:pPr>
-        <w:rPr>
-          <w:sz w:val="18"/>
-        </w:rPr>
-      </w:pPr>
-      <w:r>
-        <w:rPr>
-          <w:sz w:val="18"/>
-        </w:rPr>
-        <w:t>);</w:t>
-      </w:r>
-    </w:p>
-    <w:p>
-      <w:pPr>
-        <w:rPr>
-          <w:sz w:val="18"/>
-        </w:rPr>
-      </w:pPr>
-    </w:p>
-    <w:p>
-      <w:pPr>
-        <w:rPr>
-          <w:sz w:val="18"/>
-        </w:rPr>
-      </w:pPr>
-      <w:r>
-        <w:rPr>
-          <w:sz w:val="18"/>
-        </w:rPr>
-        <w:t>ALTER TABLE `quizes`</w:t>
-      </w:r>
-    </w:p>
-    <w:p>
-      <w:pPr>
-        <w:rPr>
-          <w:sz w:val="18"/>
-        </w:rPr>
-      </w:pPr>
-      <w:r>
-        <w:rPr>
-          <w:sz w:val="18"/>
-        </w:rPr>
-        <w:t xml:space="preserve">  ADD PRIMARY KEY (`ID`);</w:t>
-      </w:r>
-    </w:p>
-    <w:p>
-      <w:pPr>
-        <w:rPr>
-          <w:sz w:val="18"/>
-        </w:rPr>
-      </w:pPr>
-    </w:p>
-    <w:p>
-      <w:pPr>
-        <w:rPr>
-          <w:sz w:val="18"/>
-        </w:rPr>
-      </w:pPr>
-      <w:r>
-        <w:rPr>
-          <w:sz w:val="18"/>
-        </w:rPr>
-        <w:t>ALTER TABLE `quizes`</w:t>
-      </w:r>
-    </w:p>
-    <w:p>
-      <w:pPr>
-        <w:rPr>
-          <w:sz w:val="18"/>
-        </w:rPr>
-      </w:pPr>
-      <w:r>
-        <w:rPr>
-          <w:sz w:val="18"/>
-        </w:rPr>
-        <w:t xml:space="preserve">  MODIFY `ID` int(10) NOT NULL AUTO_INCREMENT, AUTO_INCREMENT=1;</w:t>
-      </w:r>
-    </w:p>
-    <w:p>
-      <w:pPr>
-        <w:rPr>
-          <w:sz w:val="18"/>
-        </w:rPr>
-      </w:pPr>
-    </w:p>
-    <w:p>
-      <w:pPr>
-        <w:rPr>
-          <w:sz w:val="18"/>
-        </w:rPr>
-      </w:pPr>
-      <w:r>
-        <w:rPr>
-          <w:sz w:val="18"/>
-        </w:rPr>
-        <w:t>INSERT INTO `quizes` (`ID`, `classID`, `teacherID`, `Questions`, `Answers`) VALUES</w:t>
-      </w:r>
-    </w:p>
-    <w:p>
-      <w:pPr>
-        <w:rPr>
-          <w:sz w:val="18"/>
-        </w:rPr>
-      </w:pPr>
-      <w:r>
-        <w:rPr>
-          <w:sz w:val="18"/>
-        </w:rPr>
-        <w:lastRenderedPageBreak/>
-        <w:t>(1, '1', 'Teacher1', 'TestQuestion, Answers: (1,2,3);TestQuestion, Answers: (1,2,3);TestQuestion, Answers: (1,2,3);TestQuestion, Answers: (1,2,3);TestQuestion, Answers: (1,2,3)', 'Answer 1;Answer 2;Answer 3;Answer 4;Answer 5'),</w:t>
-      </w:r>
-    </w:p>
-    <w:p>
-      <w:pPr>
-        <w:rPr>
-          <w:sz w:val="18"/>
-        </w:rPr>
-      </w:pPr>
-      <w:r>
-        <w:rPr>
-          <w:sz w:val="18"/>
-        </w:rPr>
-        <w:t>(2, '1', 'Teacher1', 'test1;test2;test3', 'test1;test2;test3'),</w:t>
-      </w:r>
-    </w:p>
-    <w:p>
-      <w:pPr>
-        <w:rPr>
-          <w:sz w:val="18"/>
-        </w:rPr>
-      </w:pPr>
-      <w:r>
-        <w:rPr>
-          <w:sz w:val="18"/>
-        </w:rPr>
-        <w:t>(3, '1', 'Teacher1', 'test1;test2;test3;test4;test5', '1;2;3;4;5');</w:t>
-      </w:r>
-    </w:p>
-    <w:p/>
     <w:sectPr>
       <w:pgSz w:w="12240" w:h="15840"/>
       <w:pgMar w:top="1440" w:right="1440" w:bottom="1440" w:left="1440" w:header="720" w:footer="720" w:gutter="0"/>

</xml_diff>